<commit_message>
Removed redundant docs site and added SSO documentation
</commit_message>
<xml_diff>
--- a/Business-Continuity/Korero-Business-Continuity-And-Data-Policies.docx
+++ b/Business-Continuity/Korero-Business-Continuity-And-Data-Policies.docx
@@ -110,7 +110,7 @@
         </w:rPr>
         <w:fldChar w:fldCharType="separate"/>
       </w:r>
-      <w:hyperlink w:anchor="_Toc133320572" w:history="1">
+      <w:hyperlink w:anchor="_Toc133322283" w:history="1">
         <w:r>
           <w:rPr>
             <w:rStyle w:val="Hyperlink"/>
@@ -138,7 +138,7 @@
             <w:noProof/>
             <w:webHidden/>
           </w:rPr>
-          <w:instrText xml:space="preserve"> PAGEREF _Toc133320572 \h </w:instrText>
+          <w:instrText xml:space="preserve"> PAGEREF _Toc133322283 \h </w:instrText>
         </w:r>
         <w:r>
           <w:rPr>
@@ -183,7 +183,7 @@
           <w:lang w:eastAsia="en-GB"/>
         </w:rPr>
       </w:pPr>
-      <w:hyperlink w:anchor="_Toc133320573" w:history="1">
+      <w:hyperlink w:anchor="_Toc133322284" w:history="1">
         <w:r>
           <w:rPr>
             <w:rStyle w:val="Hyperlink"/>
@@ -211,7 +211,7 @@
             <w:noProof/>
             <w:webHidden/>
           </w:rPr>
-          <w:instrText xml:space="preserve"> PAGEREF _Toc133320573 \h </w:instrText>
+          <w:instrText xml:space="preserve"> PAGEREF _Toc133322284 \h </w:instrText>
         </w:r>
         <w:r>
           <w:rPr>
@@ -256,7 +256,7 @@
           <w:lang w:eastAsia="en-GB"/>
         </w:rPr>
       </w:pPr>
-      <w:hyperlink w:anchor="_Toc133320574" w:history="1">
+      <w:hyperlink w:anchor="_Toc133322285" w:history="1">
         <w:r>
           <w:rPr>
             <w:rStyle w:val="Hyperlink"/>
@@ -284,7 +284,7 @@
             <w:noProof/>
             <w:webHidden/>
           </w:rPr>
-          <w:instrText xml:space="preserve"> PAGEREF _Toc133320574 \h </w:instrText>
+          <w:instrText xml:space="preserve"> PAGEREF _Toc133322285 \h </w:instrText>
         </w:r>
         <w:r>
           <w:rPr>
@@ -329,7 +329,7 @@
           <w:lang w:eastAsia="en-GB"/>
         </w:rPr>
       </w:pPr>
-      <w:hyperlink w:anchor="_Toc133320575" w:history="1">
+      <w:hyperlink w:anchor="_Toc133322286" w:history="1">
         <w:r>
           <w:rPr>
             <w:rStyle w:val="Hyperlink"/>
@@ -357,7 +357,7 @@
             <w:noProof/>
             <w:webHidden/>
           </w:rPr>
-          <w:instrText xml:space="preserve"> PAGEREF _Toc133320575 \h </w:instrText>
+          <w:instrText xml:space="preserve"> PAGEREF _Toc133322286 \h </w:instrText>
         </w:r>
         <w:r>
           <w:rPr>
@@ -402,7 +402,7 @@
           <w:lang w:eastAsia="en-GB"/>
         </w:rPr>
       </w:pPr>
-      <w:hyperlink w:anchor="_Toc133320576" w:history="1">
+      <w:hyperlink w:anchor="_Toc133322287" w:history="1">
         <w:r>
           <w:rPr>
             <w:rStyle w:val="Hyperlink"/>
@@ -430,7 +430,7 @@
             <w:noProof/>
             <w:webHidden/>
           </w:rPr>
-          <w:instrText xml:space="preserve"> PAGEREF _Toc133320576 \h </w:instrText>
+          <w:instrText xml:space="preserve"> PAGEREF _Toc133322287 \h </w:instrText>
         </w:r>
         <w:r>
           <w:rPr>
@@ -475,7 +475,7 @@
           <w:lang w:eastAsia="en-GB"/>
         </w:rPr>
       </w:pPr>
-      <w:hyperlink w:anchor="_Toc133320577" w:history="1">
+      <w:hyperlink w:anchor="_Toc133322288" w:history="1">
         <w:r>
           <w:rPr>
             <w:rStyle w:val="Hyperlink"/>
@@ -503,7 +503,7 @@
             <w:noProof/>
             <w:webHidden/>
           </w:rPr>
-          <w:instrText xml:space="preserve"> PAGEREF _Toc133320577 \h </w:instrText>
+          <w:instrText xml:space="preserve"> PAGEREF _Toc133322288 \h </w:instrText>
         </w:r>
         <w:r>
           <w:rPr>
@@ -548,7 +548,7 @@
           <w:lang w:eastAsia="en-GB"/>
         </w:rPr>
       </w:pPr>
-      <w:hyperlink w:anchor="_Toc133320578" w:history="1">
+      <w:hyperlink w:anchor="_Toc133322289" w:history="1">
         <w:r>
           <w:rPr>
             <w:rStyle w:val="Hyperlink"/>
@@ -576,7 +576,7 @@
             <w:noProof/>
             <w:webHidden/>
           </w:rPr>
-          <w:instrText xml:space="preserve"> PAGEREF _Toc133320578 \h </w:instrText>
+          <w:instrText xml:space="preserve"> PAGEREF _Toc133322289 \h </w:instrText>
         </w:r>
         <w:r>
           <w:rPr>
@@ -621,7 +621,7 @@
           <w:lang w:eastAsia="en-GB"/>
         </w:rPr>
       </w:pPr>
-      <w:hyperlink w:anchor="_Toc133320579" w:history="1">
+      <w:hyperlink w:anchor="_Toc133322290" w:history="1">
         <w:r>
           <w:rPr>
             <w:rStyle w:val="Hyperlink"/>
@@ -649,7 +649,7 @@
             <w:noProof/>
             <w:webHidden/>
           </w:rPr>
-          <w:instrText xml:space="preserve"> PAGEREF _Toc133320579 \h </w:instrText>
+          <w:instrText xml:space="preserve"> PAGEREF _Toc133322290 \h </w:instrText>
         </w:r>
         <w:r>
           <w:rPr>
@@ -694,7 +694,7 @@
           <w:lang w:eastAsia="en-GB"/>
         </w:rPr>
       </w:pPr>
-      <w:hyperlink w:anchor="_Toc133320580" w:history="1">
+      <w:hyperlink w:anchor="_Toc133322291" w:history="1">
         <w:r>
           <w:rPr>
             <w:rStyle w:val="Hyperlink"/>
@@ -722,7 +722,7 @@
             <w:noProof/>
             <w:webHidden/>
           </w:rPr>
-          <w:instrText xml:space="preserve"> PAGEREF _Toc133320580 \h </w:instrText>
+          <w:instrText xml:space="preserve"> PAGEREF _Toc133322291 \h </w:instrText>
         </w:r>
         <w:r>
           <w:rPr>
@@ -767,7 +767,7 @@
           <w:lang w:eastAsia="en-GB"/>
         </w:rPr>
       </w:pPr>
-      <w:hyperlink w:anchor="_Toc133320581" w:history="1">
+      <w:hyperlink w:anchor="_Toc133322292" w:history="1">
         <w:r>
           <w:rPr>
             <w:rStyle w:val="Hyperlink"/>
@@ -795,7 +795,7 @@
             <w:noProof/>
             <w:webHidden/>
           </w:rPr>
-          <w:instrText xml:space="preserve"> PAGEREF _Toc133320581 \h </w:instrText>
+          <w:instrText xml:space="preserve"> PAGEREF _Toc133322292 \h </w:instrText>
         </w:r>
         <w:r>
           <w:rPr>
@@ -840,7 +840,7 @@
           <w:lang w:eastAsia="en-GB"/>
         </w:rPr>
       </w:pPr>
-      <w:hyperlink w:anchor="_Toc133320582" w:history="1">
+      <w:hyperlink w:anchor="_Toc133322293" w:history="1">
         <w:r>
           <w:rPr>
             <w:rStyle w:val="Hyperlink"/>
@@ -868,7 +868,7 @@
             <w:noProof/>
             <w:webHidden/>
           </w:rPr>
-          <w:instrText xml:space="preserve"> PAGEREF _Toc133320582 \h </w:instrText>
+          <w:instrText xml:space="preserve"> PAGEREF _Toc133322293 \h </w:instrText>
         </w:r>
         <w:r>
           <w:rPr>
@@ -913,7 +913,7 @@
           <w:lang w:eastAsia="en-GB"/>
         </w:rPr>
       </w:pPr>
-      <w:hyperlink w:anchor="_Toc133320583" w:history="1">
+      <w:hyperlink w:anchor="_Toc133322294" w:history="1">
         <w:r>
           <w:rPr>
             <w:rStyle w:val="Hyperlink"/>
@@ -941,7 +941,7 @@
             <w:noProof/>
             <w:webHidden/>
           </w:rPr>
-          <w:instrText xml:space="preserve"> PAGEREF _Toc133320583 \h </w:instrText>
+          <w:instrText xml:space="preserve"> PAGEREF _Toc133322294 \h </w:instrText>
         </w:r>
         <w:r>
           <w:rPr>
@@ -986,7 +986,7 @@
           <w:lang w:eastAsia="en-GB"/>
         </w:rPr>
       </w:pPr>
-      <w:hyperlink w:anchor="_Toc133320584" w:history="1">
+      <w:hyperlink w:anchor="_Toc133322295" w:history="1">
         <w:r>
           <w:rPr>
             <w:rStyle w:val="Hyperlink"/>
@@ -1014,7 +1014,7 @@
             <w:noProof/>
             <w:webHidden/>
           </w:rPr>
-          <w:instrText xml:space="preserve"> PAGEREF _Toc133320584 \h </w:instrText>
+          <w:instrText xml:space="preserve"> PAGEREF _Toc133322295 \h </w:instrText>
         </w:r>
         <w:r>
           <w:rPr>
@@ -1059,7 +1059,7 @@
           <w:lang w:eastAsia="en-GB"/>
         </w:rPr>
       </w:pPr>
-      <w:hyperlink w:anchor="_Toc133320585" w:history="1">
+      <w:hyperlink w:anchor="_Toc133322296" w:history="1">
         <w:r>
           <w:rPr>
             <w:rStyle w:val="Hyperlink"/>
@@ -1087,7 +1087,7 @@
             <w:noProof/>
             <w:webHidden/>
           </w:rPr>
-          <w:instrText xml:space="preserve"> PAGEREF _Toc133320585 \h </w:instrText>
+          <w:instrText xml:space="preserve"> PAGEREF _Toc133322296 \h </w:instrText>
         </w:r>
         <w:r>
           <w:rPr>
@@ -1132,7 +1132,7 @@
           <w:lang w:eastAsia="en-GB"/>
         </w:rPr>
       </w:pPr>
-      <w:hyperlink w:anchor="_Toc133320586" w:history="1">
+      <w:hyperlink w:anchor="_Toc133322297" w:history="1">
         <w:r>
           <w:rPr>
             <w:rStyle w:val="Hyperlink"/>
@@ -1160,7 +1160,7 @@
             <w:noProof/>
             <w:webHidden/>
           </w:rPr>
-          <w:instrText xml:space="preserve"> PAGEREF _Toc133320586 \h </w:instrText>
+          <w:instrText xml:space="preserve"> PAGEREF _Toc133322297 \h </w:instrText>
         </w:r>
         <w:r>
           <w:rPr>
@@ -1205,7 +1205,7 @@
           <w:lang w:eastAsia="en-GB"/>
         </w:rPr>
       </w:pPr>
-      <w:hyperlink w:anchor="_Toc133320587" w:history="1">
+      <w:hyperlink w:anchor="_Toc133322298" w:history="1">
         <w:r>
           <w:rPr>
             <w:rStyle w:val="Hyperlink"/>
@@ -1233,7 +1233,7 @@
             <w:noProof/>
             <w:webHidden/>
           </w:rPr>
-          <w:instrText xml:space="preserve"> PAGEREF _Toc133320587 \h </w:instrText>
+          <w:instrText xml:space="preserve"> PAGEREF _Toc133322298 \h </w:instrText>
         </w:r>
         <w:r>
           <w:rPr>
@@ -1278,7 +1278,7 @@
           <w:lang w:eastAsia="en-GB"/>
         </w:rPr>
       </w:pPr>
-      <w:hyperlink w:anchor="_Toc133320588" w:history="1">
+      <w:hyperlink w:anchor="_Toc133322299" w:history="1">
         <w:r>
           <w:rPr>
             <w:rStyle w:val="Hyperlink"/>
@@ -1306,7 +1306,7 @@
             <w:noProof/>
             <w:webHidden/>
           </w:rPr>
-          <w:instrText xml:space="preserve"> PAGEREF _Toc133320588 \h </w:instrText>
+          <w:instrText xml:space="preserve"> PAGEREF _Toc133322299 \h </w:instrText>
         </w:r>
         <w:r>
           <w:rPr>
@@ -1351,7 +1351,7 @@
           <w:lang w:eastAsia="en-GB"/>
         </w:rPr>
       </w:pPr>
-      <w:hyperlink w:anchor="_Toc133320589" w:history="1">
+      <w:hyperlink w:anchor="_Toc133322300" w:history="1">
         <w:r>
           <w:rPr>
             <w:rStyle w:val="Hyperlink"/>
@@ -1379,7 +1379,7 @@
             <w:noProof/>
             <w:webHidden/>
           </w:rPr>
-          <w:instrText xml:space="preserve"> PAGEREF _Toc133320589 \h </w:instrText>
+          <w:instrText xml:space="preserve"> PAGEREF _Toc133322300 \h </w:instrText>
         </w:r>
         <w:r>
           <w:rPr>
@@ -1424,7 +1424,7 @@
           <w:lang w:eastAsia="en-GB"/>
         </w:rPr>
       </w:pPr>
-      <w:hyperlink w:anchor="_Toc133320590" w:history="1">
+      <w:hyperlink w:anchor="_Toc133322301" w:history="1">
         <w:r>
           <w:rPr>
             <w:rStyle w:val="Hyperlink"/>
@@ -1452,7 +1452,7 @@
             <w:noProof/>
             <w:webHidden/>
           </w:rPr>
-          <w:instrText xml:space="preserve"> PAGEREF _Toc133320590 \h </w:instrText>
+          <w:instrText xml:space="preserve"> PAGEREF _Toc133322301 \h </w:instrText>
         </w:r>
         <w:r>
           <w:rPr>
@@ -1497,7 +1497,7 @@
           <w:lang w:eastAsia="en-GB"/>
         </w:rPr>
       </w:pPr>
-      <w:hyperlink w:anchor="_Toc133320591" w:history="1">
+      <w:hyperlink w:anchor="_Toc133322302" w:history="1">
         <w:r>
           <w:rPr>
             <w:rStyle w:val="Hyperlink"/>
@@ -1525,7 +1525,7 @@
             <w:noProof/>
             <w:webHidden/>
           </w:rPr>
-          <w:instrText xml:space="preserve"> PAGEREF _Toc133320591 \h </w:instrText>
+          <w:instrText xml:space="preserve"> PAGEREF _Toc133322302 \h </w:instrText>
         </w:r>
         <w:r>
           <w:rPr>
@@ -1570,7 +1570,7 @@
           <w:lang w:eastAsia="en-GB"/>
         </w:rPr>
       </w:pPr>
-      <w:hyperlink w:anchor="_Toc133320592" w:history="1">
+      <w:hyperlink w:anchor="_Toc133322303" w:history="1">
         <w:r>
           <w:rPr>
             <w:rStyle w:val="Hyperlink"/>
@@ -1598,7 +1598,7 @@
             <w:noProof/>
             <w:webHidden/>
           </w:rPr>
-          <w:instrText xml:space="preserve"> PAGEREF _Toc133320592 \h </w:instrText>
+          <w:instrText xml:space="preserve"> PAGEREF _Toc133322303 \h </w:instrText>
         </w:r>
         <w:r>
           <w:rPr>
@@ -1643,7 +1643,7 @@
           <w:lang w:eastAsia="en-GB"/>
         </w:rPr>
       </w:pPr>
-      <w:hyperlink w:anchor="_Toc133320593" w:history="1">
+      <w:hyperlink w:anchor="_Toc133322304" w:history="1">
         <w:r>
           <w:rPr>
             <w:rStyle w:val="Hyperlink"/>
@@ -1671,7 +1671,80 @@
             <w:noProof/>
             <w:webHidden/>
           </w:rPr>
-          <w:instrText xml:space="preserve"> PAGEREF _Toc133320593 \h </w:instrText>
+          <w:instrText xml:space="preserve"> PAGEREF _Toc133322304 \h </w:instrText>
+        </w:r>
+        <w:r>
+          <w:rPr>
+            <w:noProof/>
+            <w:webHidden/>
+          </w:rPr>
+        </w:r>
+        <w:r>
+          <w:rPr>
+            <w:noProof/>
+            <w:webHidden/>
+          </w:rPr>
+          <w:fldChar w:fldCharType="separate"/>
+        </w:r>
+        <w:r>
+          <w:rPr>
+            <w:noProof/>
+            <w:webHidden/>
+          </w:rPr>
+          <w:t>12</w:t>
+        </w:r>
+        <w:r>
+          <w:rPr>
+            <w:noProof/>
+            <w:webHidden/>
+          </w:rPr>
+          <w:fldChar w:fldCharType="end"/>
+        </w:r>
+      </w:hyperlink>
+    </w:p>
+    <w:p>
+      <w:pPr>
+        <w:pStyle w:val="TOC2"/>
+        <w:tabs>
+          <w:tab w:val="right" w:leader="dot" w:pos="8210"/>
+        </w:tabs>
+        <w:rPr>
+          <w:rFonts w:asciiTheme="minorHAnsi" w:eastAsiaTheme="minorEastAsia" w:hAnsiTheme="minorHAnsi" w:cstheme="minorBidi"/>
+          <w:noProof/>
+          <w:sz w:val="22"/>
+          <w:szCs w:val="22"/>
+          <w:lang w:eastAsia="en-GB"/>
+        </w:rPr>
+      </w:pPr>
+      <w:hyperlink w:anchor="_Toc133322305" w:history="1">
+        <w:r>
+          <w:rPr>
+            <w:rStyle w:val="Hyperlink"/>
+            <w:rFonts w:ascii="Sofia Pro Light" w:eastAsiaTheme="majorEastAsia" w:hAnsi="Sofia Pro Light"/>
+            <w:noProof/>
+          </w:rPr>
+          <w:t>Data Subject Requests</w:t>
+        </w:r>
+        <w:r>
+          <w:rPr>
+            <w:noProof/>
+            <w:webHidden/>
+          </w:rPr>
+          <w:tab/>
+        </w:r>
+        <w:r>
+          <w:rPr>
+            <w:noProof/>
+            <w:webHidden/>
+          </w:rPr>
+          <w:fldChar w:fldCharType="begin"/>
+        </w:r>
+        <w:r>
+          <w:rPr>
+            <w:noProof/>
+            <w:webHidden/>
+          </w:rPr>
+          <w:instrText xml:space="preserve"> PAGEREF _Toc133322305 \h </w:instrText>
         </w:r>
         <w:r>
           <w:rPr>
@@ -1716,7 +1789,7 @@
           <w:lang w:eastAsia="en-GB"/>
         </w:rPr>
       </w:pPr>
-      <w:hyperlink w:anchor="_Toc133320594" w:history="1">
+      <w:hyperlink w:anchor="_Toc133322306" w:history="1">
         <w:r>
           <w:rPr>
             <w:rStyle w:val="Hyperlink"/>
@@ -1744,7 +1817,7 @@
             <w:noProof/>
             <w:webHidden/>
           </w:rPr>
-          <w:instrText xml:space="preserve"> PAGEREF _Toc133320594 \h </w:instrText>
+          <w:instrText xml:space="preserve"> PAGEREF _Toc133322306 \h </w:instrText>
         </w:r>
         <w:r>
           <w:rPr>
@@ -1764,7 +1837,7 @@
             <w:noProof/>
             <w:webHidden/>
           </w:rPr>
-          <w:t>12</w:t>
+          <w:t>14</w:t>
         </w:r>
         <w:r>
           <w:rPr>
@@ -1789,7 +1862,7 @@
           <w:lang w:eastAsia="en-GB"/>
         </w:rPr>
       </w:pPr>
-      <w:hyperlink w:anchor="_Toc133320595" w:history="1">
+      <w:hyperlink w:anchor="_Toc133322307" w:history="1">
         <w:r>
           <w:rPr>
             <w:rStyle w:val="Hyperlink"/>
@@ -1817,7 +1890,7 @@
             <w:noProof/>
             <w:webHidden/>
           </w:rPr>
-          <w:instrText xml:space="preserve"> PAGEREF _Toc133320595 \h </w:instrText>
+          <w:instrText xml:space="preserve"> PAGEREF _Toc133322307 \h </w:instrText>
         </w:r>
         <w:r>
           <w:rPr>
@@ -1837,7 +1910,7 @@
             <w:noProof/>
             <w:webHidden/>
           </w:rPr>
-          <w:t>13</w:t>
+          <w:t>15</w:t>
         </w:r>
         <w:r>
           <w:rPr>
@@ -1862,7 +1935,7 @@
           <w:lang w:eastAsia="en-GB"/>
         </w:rPr>
       </w:pPr>
-      <w:hyperlink w:anchor="_Toc133320596" w:history="1">
+      <w:hyperlink w:anchor="_Toc133322308" w:history="1">
         <w:r>
           <w:rPr>
             <w:rStyle w:val="Hyperlink"/>
@@ -1890,7 +1963,7 @@
             <w:noProof/>
             <w:webHidden/>
           </w:rPr>
-          <w:instrText xml:space="preserve"> PAGEREF _Toc133320596 \h </w:instrText>
+          <w:instrText xml:space="preserve"> PAGEREF _Toc133322308 \h </w:instrText>
         </w:r>
         <w:r>
           <w:rPr>
@@ -1910,7 +1983,7 @@
             <w:noProof/>
             <w:webHidden/>
           </w:rPr>
-          <w:t>13</w:t>
+          <w:t>15</w:t>
         </w:r>
         <w:r>
           <w:rPr>
@@ -1961,7 +2034,7 @@
           <w:rFonts w:ascii="Sofia Pro Light" w:hAnsi="Sofia Pro Light"/>
         </w:rPr>
       </w:pPr>
-      <w:bookmarkStart w:id="0" w:name="_Toc133320572"/>
+      <w:bookmarkStart w:id="0" w:name="_Toc133322283"/>
       <w:r>
         <w:rPr>
           <w:rFonts w:ascii="Sofia Pro Light" w:hAnsi="Sofia Pro Light"/>
@@ -2161,7 +2234,7 @@
         <w:br w:type="page"/>
       </w:r>
       <w:bookmarkStart w:id="1" w:name="_Toc394500087"/>
-      <w:bookmarkStart w:id="2" w:name="_Toc133320573"/>
+      <w:bookmarkStart w:id="2" w:name="_Toc133322284"/>
       <w:r>
         <w:rPr>
           <w:rFonts w:ascii="Sofia Pro Light" w:hAnsi="Sofia Pro Light"/>
@@ -2240,7 +2313,7 @@
           <w:rFonts w:ascii="Sofia Pro Light" w:hAnsi="Sofia Pro Light"/>
         </w:rPr>
       </w:pPr>
-      <w:bookmarkStart w:id="3" w:name="_Toc133320574"/>
+      <w:bookmarkStart w:id="3" w:name="_Toc133322285"/>
       <w:r>
         <w:rPr>
           <w:rFonts w:ascii="Sofia Pro Light" w:hAnsi="Sofia Pro Light"/>
@@ -2256,7 +2329,7 @@
           <w:rFonts w:ascii="Sofia Pro Light" w:hAnsi="Sofia Pro Light"/>
         </w:rPr>
       </w:pPr>
-      <w:bookmarkStart w:id="4" w:name="_Toc133320575"/>
+      <w:bookmarkStart w:id="4" w:name="_Toc133322286"/>
       <w:r>
         <w:rPr>
           <w:rFonts w:ascii="Sofia Pro Light" w:hAnsi="Sofia Pro Light"/>
@@ -2984,7 +3057,7 @@
         </w:rPr>
       </w:pPr>
       <w:bookmarkStart w:id="5" w:name="_Toc394500095"/>
-      <w:bookmarkStart w:id="6" w:name="_Toc133320576"/>
+      <w:bookmarkStart w:id="6" w:name="_Toc133322287"/>
       <w:r>
         <w:rPr>
           <w:rFonts w:ascii="Sofia Pro Light" w:hAnsi="Sofia Pro Light"/>
@@ -3520,7 +3593,7 @@
           <w:rFonts w:ascii="Sofia Pro Light" w:hAnsi="Sofia Pro Light"/>
         </w:rPr>
       </w:pPr>
-      <w:bookmarkStart w:id="7" w:name="_Toc133320577"/>
+      <w:bookmarkStart w:id="7" w:name="_Toc133322288"/>
       <w:r>
         <w:rPr>
           <w:rFonts w:ascii="Sofia Pro Light" w:hAnsi="Sofia Pro Light"/>
@@ -3967,7 +4040,7 @@
           <w:rFonts w:ascii="Sofia Pro Light" w:hAnsi="Sofia Pro Light"/>
         </w:rPr>
       </w:pPr>
-      <w:bookmarkStart w:id="8" w:name="_Toc133320578"/>
+      <w:bookmarkStart w:id="8" w:name="_Toc133322289"/>
       <w:r>
         <w:rPr>
           <w:rFonts w:ascii="Sofia Pro Light" w:hAnsi="Sofia Pro Light"/>
@@ -4011,7 +4084,7 @@
           <w:rFonts w:ascii="Sofia Pro Light" w:hAnsi="Sofia Pro Light"/>
         </w:rPr>
       </w:pPr>
-      <w:bookmarkStart w:id="10" w:name="_Toc133320579"/>
+      <w:bookmarkStart w:id="10" w:name="_Toc133322290"/>
       <w:r>
         <w:rPr>
           <w:rFonts w:ascii="Sofia Pro Light" w:hAnsi="Sofia Pro Light"/>
@@ -4113,7 +4186,7 @@
         </w:rPr>
       </w:pPr>
       <w:bookmarkStart w:id="11" w:name="_Toc394500089"/>
-      <w:bookmarkStart w:id="12" w:name="_Toc133320580"/>
+      <w:bookmarkStart w:id="12" w:name="_Toc133322291"/>
       <w:r>
         <w:rPr>
           <w:rFonts w:ascii="Sofia Pro Light" w:hAnsi="Sofia Pro Light"/>
@@ -4344,7 +4417,7 @@
           <w:rFonts w:ascii="Sofia Pro Light" w:hAnsi="Sofia Pro Light"/>
         </w:rPr>
       </w:pPr>
-      <w:bookmarkStart w:id="16" w:name="_Toc133320581"/>
+      <w:bookmarkStart w:id="16" w:name="_Toc133322292"/>
       <w:r>
         <w:rPr>
           <w:rFonts w:ascii="Sofia Pro Light" w:hAnsi="Sofia Pro Light"/>
@@ -4582,7 +4655,7 @@
           <w:rFonts w:ascii="Sofia Pro Light" w:hAnsi="Sofia Pro Light"/>
         </w:rPr>
       </w:pPr>
-      <w:bookmarkStart w:id="17" w:name="_Toc133320582"/>
+      <w:bookmarkStart w:id="17" w:name="_Toc133322293"/>
       <w:r>
         <w:rPr>
           <w:rFonts w:ascii="Sofia Pro Light" w:hAnsi="Sofia Pro Light"/>
@@ -4607,7 +4680,7 @@
           <w:rFonts w:ascii="Sofia Pro Light" w:hAnsi="Sofia Pro Light"/>
         </w:rPr>
       </w:pPr>
-      <w:bookmarkStart w:id="18" w:name="_Toc133320583"/>
+      <w:bookmarkStart w:id="18" w:name="_Toc133322294"/>
       <w:r>
         <w:rPr>
           <w:rFonts w:ascii="Sofia Pro Light" w:hAnsi="Sofia Pro Light"/>
@@ -4670,7 +4743,7 @@
           <w:rFonts w:ascii="Sofia Pro Light" w:hAnsi="Sofia Pro Light"/>
         </w:rPr>
       </w:pPr>
-      <w:bookmarkStart w:id="19" w:name="_Toc133320584"/>
+      <w:bookmarkStart w:id="19" w:name="_Toc133322295"/>
       <w:r>
         <w:rPr>
           <w:rFonts w:ascii="Sofia Pro Light" w:hAnsi="Sofia Pro Light"/>
@@ -4751,14 +4824,16 @@
           <w:rFonts w:ascii="Sofia Pro Light" w:hAnsi="Sofia Pro Light"/>
         </w:rPr>
       </w:pPr>
-      <w:bookmarkStart w:id="20" w:name="_Toc133320585"/>
+      <w:bookmarkStart w:id="20" w:name="_Data_Breaches"/>
+      <w:bookmarkStart w:id="21" w:name="_Toc133322296"/>
+      <w:bookmarkEnd w:id="20"/>
       <w:r>
         <w:rPr>
           <w:rFonts w:ascii="Sofia Pro Light" w:hAnsi="Sofia Pro Light"/>
         </w:rPr>
         <w:t>Data Breaches</w:t>
       </w:r>
-      <w:bookmarkEnd w:id="20"/>
+      <w:bookmarkEnd w:id="21"/>
     </w:p>
     <w:p>
       <w:pPr>
@@ -4774,14 +4849,14 @@
           <w:rFonts w:ascii="Sofia Pro Light" w:hAnsi="Sofia Pro Light"/>
         </w:rPr>
       </w:pPr>
-      <w:bookmarkStart w:id="21" w:name="_Toc133320586"/>
+      <w:bookmarkStart w:id="22" w:name="_Toc133322297"/>
       <w:r>
         <w:rPr>
           <w:rFonts w:ascii="Sofia Pro Light" w:hAnsi="Sofia Pro Light"/>
         </w:rPr>
         <w:t>Introduction</w:t>
       </w:r>
-      <w:bookmarkEnd w:id="21"/>
+      <w:bookmarkEnd w:id="22"/>
     </w:p>
     <w:p>
       <w:pPr>
@@ -4840,14 +4915,14 @@
           <w:rFonts w:ascii="Sofia Pro Light" w:hAnsi="Sofia Pro Light"/>
         </w:rPr>
       </w:pPr>
-      <w:bookmarkStart w:id="22" w:name="_Toc133320587"/>
+      <w:bookmarkStart w:id="23" w:name="_Toc133322298"/>
       <w:r>
         <w:rPr>
           <w:rFonts w:ascii="Sofia Pro Light" w:hAnsi="Sofia Pro Light"/>
         </w:rPr>
         <w:t>What is a breach?</w:t>
       </w:r>
-      <w:bookmarkEnd w:id="22"/>
+      <w:bookmarkEnd w:id="23"/>
     </w:p>
     <w:p>
       <w:pPr>
@@ -5031,14 +5106,14 @@
           <w:rFonts w:ascii="Sofia Pro Light" w:hAnsi="Sofia Pro Light"/>
         </w:rPr>
       </w:pPr>
-      <w:bookmarkStart w:id="23" w:name="_Toc133320588"/>
+      <w:bookmarkStart w:id="24" w:name="_Toc133322299"/>
       <w:r>
         <w:rPr>
           <w:rFonts w:ascii="Sofia Pro Light" w:hAnsi="Sofia Pro Light"/>
         </w:rPr>
         <w:t>Reporting of the breach</w:t>
       </w:r>
-      <w:bookmarkEnd w:id="23"/>
+      <w:bookmarkEnd w:id="24"/>
     </w:p>
     <w:p>
       <w:pPr>
@@ -5097,14 +5172,14 @@
           <w:rFonts w:ascii="Sofia Pro Light" w:hAnsi="Sofia Pro Light"/>
         </w:rPr>
       </w:pPr>
-      <w:bookmarkStart w:id="24" w:name="_Toc133320589"/>
+      <w:bookmarkStart w:id="25" w:name="_Toc133322300"/>
       <w:r>
         <w:rPr>
           <w:rFonts w:ascii="Sofia Pro Light" w:hAnsi="Sofia Pro Light"/>
         </w:rPr>
         <w:t>Investigation and Risk Assessment</w:t>
       </w:r>
-      <w:bookmarkEnd w:id="24"/>
+      <w:bookmarkEnd w:id="25"/>
     </w:p>
     <w:p>
       <w:pPr>
@@ -5186,14 +5261,14 @@
           <w:rFonts w:ascii="Sofia Pro Light" w:hAnsi="Sofia Pro Light"/>
         </w:rPr>
       </w:pPr>
-      <w:bookmarkStart w:id="25" w:name="_Toc133320590"/>
+      <w:bookmarkStart w:id="26" w:name="_Toc133322301"/>
       <w:r>
         <w:rPr>
           <w:rFonts w:ascii="Sofia Pro Light" w:hAnsi="Sofia Pro Light"/>
         </w:rPr>
         <w:t>Containment and Recovery</w:t>
       </w:r>
-      <w:bookmarkEnd w:id="25"/>
+      <w:bookmarkEnd w:id="26"/>
     </w:p>
     <w:p>
       <w:pPr>
@@ -5278,14 +5353,14 @@
           <w:rFonts w:ascii="Sofia Pro Light" w:hAnsi="Sofia Pro Light"/>
         </w:rPr>
       </w:pPr>
-      <w:bookmarkStart w:id="26" w:name="_Toc133320591"/>
+      <w:bookmarkStart w:id="27" w:name="_Toc133322302"/>
       <w:r>
         <w:rPr>
           <w:rFonts w:ascii="Sofia Pro Light" w:hAnsi="Sofia Pro Light"/>
         </w:rPr>
         <w:t>Notification</w:t>
       </w:r>
-      <w:bookmarkEnd w:id="26"/>
+      <w:bookmarkEnd w:id="27"/>
     </w:p>
     <w:p>
       <w:pPr>
@@ -5358,14 +5433,14 @@
           <w:rFonts w:ascii="Sofia Pro Light" w:hAnsi="Sofia Pro Light"/>
         </w:rPr>
       </w:pPr>
-      <w:bookmarkStart w:id="27" w:name="_Toc133320592"/>
+      <w:bookmarkStart w:id="28" w:name="_Toc133322303"/>
       <w:r>
         <w:rPr>
           <w:rFonts w:ascii="Sofia Pro Light" w:hAnsi="Sofia Pro Light"/>
         </w:rPr>
         <w:t>Review</w:t>
       </w:r>
-      <w:bookmarkEnd w:id="27"/>
+      <w:bookmarkEnd w:id="28"/>
     </w:p>
     <w:p>
       <w:pPr>
@@ -5450,7 +5525,7 @@
           <w:rFonts w:ascii="Sofia Pro Light" w:hAnsi="Sofia Pro Light"/>
         </w:rPr>
       </w:pPr>
-      <w:bookmarkStart w:id="28" w:name="_Toc133320593"/>
+      <w:bookmarkStart w:id="29" w:name="_Toc133322304"/>
       <w:r>
         <w:rPr>
           <w:rFonts w:ascii="Sofia Pro Light" w:hAnsi="Sofia Pro Light"/>
@@ -5458,7 +5533,7 @@
         <w:lastRenderedPageBreak/>
         <w:t>Data Theft</w:t>
       </w:r>
-      <w:bookmarkEnd w:id="28"/>
+      <w:bookmarkEnd w:id="29"/>
     </w:p>
     <w:p>
       <w:pPr>
@@ -5618,10 +5693,746 @@
     </w:p>
     <w:p>
       <w:pPr>
-        <w:rPr>
-          <w:rFonts w:ascii="Sofia Pro Light" w:hAnsi="Sofia Pro Light"/>
-        </w:rPr>
-      </w:pPr>
+        <w:pStyle w:val="Heading2"/>
+        <w:rPr>
+          <w:rFonts w:ascii="Sofia Pro Light" w:hAnsi="Sofia Pro Light"/>
+        </w:rPr>
+      </w:pPr>
+      <w:bookmarkStart w:id="30" w:name="_Toc133322305"/>
+      <w:r>
+        <w:rPr>
+          <w:rFonts w:ascii="Sofia Pro Light" w:hAnsi="Sofia Pro Light"/>
+        </w:rPr>
+        <w:t xml:space="preserve">Data </w:t>
+      </w:r>
+      <w:r>
+        <w:rPr>
+          <w:rFonts w:ascii="Sofia Pro Light" w:hAnsi="Sofia Pro Light"/>
+        </w:rPr>
+        <w:t>Subject Requests</w:t>
+      </w:r>
+      <w:bookmarkEnd w:id="30"/>
+    </w:p>
+    <w:p>
+      <w:pPr>
+        <w:rPr>
+          <w:rFonts w:ascii="Sofia Pro Light" w:hAnsi="Sofia Pro Light"/>
+          <w:sz w:val="22"/>
+          <w:szCs w:val="22"/>
+        </w:rPr>
+      </w:pPr>
+      <w:r>
+        <w:rPr>
+          <w:rFonts w:ascii="Sofia Pro Light" w:hAnsi="Sofia Pro Light"/>
+          <w:sz w:val="22"/>
+          <w:szCs w:val="22"/>
+        </w:rPr>
+        <w:t>Any data subject requests should follow this procedure:</w:t>
+      </w:r>
+    </w:p>
+    <w:p>
+      <w:pPr>
+        <w:rPr>
+          <w:rFonts w:ascii="Sofia Pro Light" w:hAnsi="Sofia Pro Light"/>
+          <w:sz w:val="22"/>
+          <w:szCs w:val="22"/>
+        </w:rPr>
+      </w:pPr>
+    </w:p>
+    <w:p>
+      <w:pPr>
+        <w:pStyle w:val="ListParagraph"/>
+        <w:numPr>
+          <w:ilvl w:val="0"/>
+          <w:numId w:val="5"/>
+        </w:numPr>
+        <w:rPr>
+          <w:rFonts w:ascii="Sofia Pro Light" w:hAnsi="Sofia Pro Light"/>
+          <w:sz w:val="22"/>
+          <w:szCs w:val="22"/>
+        </w:rPr>
+      </w:pPr>
+      <w:r>
+        <w:rPr>
+          <w:rFonts w:ascii="Sofia Pro Light" w:hAnsi="Sofia Pro Light"/>
+          <w:sz w:val="22"/>
+          <w:szCs w:val="22"/>
+        </w:rPr>
+        <w:t>Acknowledge the request: Notify the requester that we have received their request within 1 working day</w:t>
+      </w:r>
+      <w:r>
+        <w:rPr>
+          <w:rFonts w:ascii="Sofia Pro Light" w:hAnsi="Sofia Pro Light"/>
+          <w:sz w:val="22"/>
+          <w:szCs w:val="22"/>
+        </w:rPr>
+        <w:br/>
+      </w:r>
+    </w:p>
+    <w:p>
+      <w:pPr>
+        <w:pStyle w:val="ListParagraph"/>
+        <w:numPr>
+          <w:ilvl w:val="0"/>
+          <w:numId w:val="5"/>
+        </w:numPr>
+        <w:rPr>
+          <w:rFonts w:ascii="Sofia Pro Light" w:hAnsi="Sofia Pro Light"/>
+          <w:sz w:val="22"/>
+          <w:szCs w:val="22"/>
+        </w:rPr>
+      </w:pPr>
+      <w:r>
+        <w:rPr>
+          <w:rFonts w:ascii="Sofia Pro Light" w:hAnsi="Sofia Pro Light"/>
+          <w:sz w:val="22"/>
+          <w:szCs w:val="22"/>
+        </w:rPr>
+        <w:t>Receive and identify the request: Once a request is received</w:t>
+      </w:r>
+      <w:r>
+        <w:rPr>
+          <w:rFonts w:ascii="Sofia Pro Light" w:hAnsi="Sofia Pro Light"/>
+          <w:sz w:val="22"/>
+          <w:szCs w:val="22"/>
+        </w:rPr>
+        <w:t xml:space="preserve"> by the Support Team</w:t>
+      </w:r>
+      <w:r>
+        <w:rPr>
+          <w:rFonts w:ascii="Sofia Pro Light" w:hAnsi="Sofia Pro Light"/>
+          <w:sz w:val="22"/>
+          <w:szCs w:val="22"/>
+        </w:rPr>
+        <w:t xml:space="preserve">, </w:t>
+      </w:r>
+      <w:r>
+        <w:rPr>
+          <w:rFonts w:ascii="Sofia Pro Light" w:hAnsi="Sofia Pro Light"/>
+          <w:sz w:val="22"/>
+          <w:szCs w:val="22"/>
+        </w:rPr>
+        <w:t>we</w:t>
+      </w:r>
+      <w:r>
+        <w:rPr>
+          <w:rFonts w:ascii="Sofia Pro Light" w:hAnsi="Sofia Pro Light"/>
+          <w:sz w:val="22"/>
+          <w:szCs w:val="22"/>
+        </w:rPr>
+        <w:t xml:space="preserve"> should identify the data subject and the request made by the data subject.</w:t>
+      </w:r>
+    </w:p>
+    <w:p>
+      <w:pPr>
+        <w:rPr>
+          <w:rFonts w:ascii="Sofia Pro Light" w:hAnsi="Sofia Pro Light"/>
+          <w:sz w:val="22"/>
+          <w:szCs w:val="22"/>
+        </w:rPr>
+      </w:pPr>
+    </w:p>
+    <w:p>
+      <w:pPr>
+        <w:pStyle w:val="ListParagraph"/>
+        <w:numPr>
+          <w:ilvl w:val="0"/>
+          <w:numId w:val="5"/>
+        </w:numPr>
+        <w:rPr>
+          <w:rFonts w:ascii="Sofia Pro Light" w:hAnsi="Sofia Pro Light"/>
+          <w:sz w:val="22"/>
+          <w:szCs w:val="22"/>
+        </w:rPr>
+      </w:pPr>
+      <w:r>
+        <w:rPr>
+          <w:rFonts w:ascii="Sofia Pro Light" w:hAnsi="Sofia Pro Light"/>
+          <w:sz w:val="22"/>
+          <w:szCs w:val="22"/>
+        </w:rPr>
+        <w:t xml:space="preserve">Verify the identity of the requester: </w:t>
+      </w:r>
+      <w:r>
+        <w:rPr>
+          <w:rFonts w:ascii="Sofia Pro Light" w:hAnsi="Sofia Pro Light"/>
+          <w:sz w:val="22"/>
+          <w:szCs w:val="22"/>
+        </w:rPr>
+        <w:t>We</w:t>
+      </w:r>
+      <w:r>
+        <w:rPr>
+          <w:rFonts w:ascii="Sofia Pro Light" w:hAnsi="Sofia Pro Light"/>
+          <w:sz w:val="22"/>
+          <w:szCs w:val="22"/>
+        </w:rPr>
+        <w:t xml:space="preserve"> must verify the identity of the requester before any action can be taken.</w:t>
+      </w:r>
+      <w:r>
+        <w:rPr>
+          <w:rFonts w:ascii="Sofia Pro Light" w:hAnsi="Sofia Pro Light"/>
+          <w:sz w:val="22"/>
+          <w:szCs w:val="22"/>
+        </w:rPr>
+        <w:t xml:space="preserve"> This needs to involve our most senior contact for the relevant Talent Toolbox client (usually a HR Director or similar). No further action can be taken without the notification and consent from this contact (or from a contact they’ve delegated it to, with a provable trace of the delegation). It is the client’s responsibility to verify the identity of the data subject. This </w:t>
+      </w:r>
+      <w:r>
+        <w:rPr>
+          <w:rFonts w:ascii="Sofia Pro Light" w:hAnsi="Sofia Pro Light"/>
+          <w:sz w:val="22"/>
+          <w:szCs w:val="22"/>
+        </w:rPr>
+        <w:t>can be achieved through various means such as requesting the requester to provide a valid identity document such as a passport or driver's license</w:t>
+      </w:r>
+      <w:r>
+        <w:rPr>
+          <w:rFonts w:ascii="Sofia Pro Light" w:hAnsi="Sofia Pro Light"/>
+          <w:sz w:val="22"/>
+          <w:szCs w:val="22"/>
+        </w:rPr>
+        <w:t>, but this is down to the client to handle</w:t>
+      </w:r>
+      <w:r>
+        <w:rPr>
+          <w:rFonts w:ascii="Sofia Pro Light" w:hAnsi="Sofia Pro Light"/>
+          <w:sz w:val="22"/>
+          <w:szCs w:val="22"/>
+        </w:rPr>
+        <w:t>.</w:t>
+      </w:r>
+    </w:p>
+    <w:p>
+      <w:pPr>
+        <w:rPr>
+          <w:rFonts w:ascii="Sofia Pro Light" w:hAnsi="Sofia Pro Light"/>
+          <w:sz w:val="22"/>
+          <w:szCs w:val="22"/>
+        </w:rPr>
+      </w:pPr>
+    </w:p>
+    <w:p>
+      <w:pPr>
+        <w:pStyle w:val="ListParagraph"/>
+        <w:numPr>
+          <w:ilvl w:val="0"/>
+          <w:numId w:val="5"/>
+        </w:numPr>
+        <w:rPr>
+          <w:rFonts w:ascii="Sofia Pro Light" w:hAnsi="Sofia Pro Light"/>
+          <w:sz w:val="22"/>
+          <w:szCs w:val="22"/>
+        </w:rPr>
+      </w:pPr>
+      <w:r>
+        <w:rPr>
+          <w:rFonts w:ascii="Sofia Pro Light" w:hAnsi="Sofia Pro Light"/>
+          <w:sz w:val="22"/>
+          <w:szCs w:val="22"/>
+        </w:rPr>
+        <w:t xml:space="preserve">Review the request: </w:t>
+      </w:r>
+      <w:r>
+        <w:rPr>
+          <w:rFonts w:ascii="Sofia Pro Light" w:hAnsi="Sofia Pro Light"/>
+          <w:sz w:val="22"/>
+          <w:szCs w:val="22"/>
+        </w:rPr>
+        <w:t>Next we</w:t>
+      </w:r>
+      <w:r>
+        <w:rPr>
+          <w:rFonts w:ascii="Sofia Pro Light" w:hAnsi="Sofia Pro Light"/>
+          <w:sz w:val="22"/>
+          <w:szCs w:val="22"/>
+        </w:rPr>
+        <w:t xml:space="preserve"> must review the request and ensure that it is in compliance with relevant data protection regulations. </w:t>
+      </w:r>
+      <w:r>
+        <w:rPr>
+          <w:rFonts w:ascii="Sofia Pro Light" w:hAnsi="Sofia Pro Light"/>
+          <w:sz w:val="22"/>
+          <w:szCs w:val="22"/>
+        </w:rPr>
+        <w:t>We</w:t>
+      </w:r>
+      <w:r>
+        <w:rPr>
+          <w:rFonts w:ascii="Sofia Pro Light" w:hAnsi="Sofia Pro Light"/>
+          <w:sz w:val="22"/>
+          <w:szCs w:val="22"/>
+        </w:rPr>
+        <w:t xml:space="preserve"> should check if there is any missing detail that needs to be added to the request</w:t>
+      </w:r>
+      <w:r>
+        <w:rPr>
+          <w:rFonts w:ascii="Sofia Pro Light" w:hAnsi="Sofia Pro Light"/>
+          <w:sz w:val="22"/>
+          <w:szCs w:val="22"/>
+        </w:rPr>
+        <w:t>, and whether our key contact has any objections to the request before proceeding.</w:t>
+      </w:r>
+    </w:p>
+    <w:p>
+      <w:pPr>
+        <w:rPr>
+          <w:rFonts w:ascii="Sofia Pro Light" w:hAnsi="Sofia Pro Light"/>
+          <w:sz w:val="22"/>
+          <w:szCs w:val="22"/>
+        </w:rPr>
+      </w:pPr>
+    </w:p>
+    <w:p>
+      <w:pPr>
+        <w:pStyle w:val="ListParagraph"/>
+        <w:numPr>
+          <w:ilvl w:val="0"/>
+          <w:numId w:val="5"/>
+        </w:numPr>
+        <w:rPr>
+          <w:rFonts w:ascii="Sofia Pro Light" w:hAnsi="Sofia Pro Light"/>
+          <w:sz w:val="22"/>
+          <w:szCs w:val="22"/>
+        </w:rPr>
+      </w:pPr>
+      <w:r>
+        <w:rPr>
+          <w:rFonts w:ascii="Sofia Pro Light" w:hAnsi="Sofia Pro Light"/>
+          <w:sz w:val="22"/>
+          <w:szCs w:val="22"/>
+        </w:rPr>
+        <w:t xml:space="preserve">Respond to the request: </w:t>
+      </w:r>
+      <w:r>
+        <w:rPr>
+          <w:rFonts w:ascii="Sofia Pro Light" w:hAnsi="Sofia Pro Light"/>
+          <w:sz w:val="22"/>
+          <w:szCs w:val="22"/>
+        </w:rPr>
+        <w:t>We</w:t>
+      </w:r>
+      <w:r>
+        <w:rPr>
+          <w:rFonts w:ascii="Sofia Pro Light" w:hAnsi="Sofia Pro Light"/>
+          <w:sz w:val="22"/>
+          <w:szCs w:val="22"/>
+        </w:rPr>
+        <w:t xml:space="preserve"> must respond to the request within the legal timeframe required by data protection regulations</w:t>
+      </w:r>
+      <w:r>
+        <w:rPr>
+          <w:rFonts w:ascii="Sofia Pro Light" w:hAnsi="Sofia Pro Light"/>
+          <w:sz w:val="22"/>
+          <w:szCs w:val="22"/>
+        </w:rPr>
+        <w:t>.</w:t>
+      </w:r>
+      <w:r>
+        <w:rPr>
+          <w:rFonts w:ascii="Sofia Pro Light" w:hAnsi="Sofia Pro Light"/>
+          <w:sz w:val="22"/>
+          <w:szCs w:val="22"/>
+        </w:rPr>
+        <w:t xml:space="preserve"> The response will include a copy of the data held</w:t>
+      </w:r>
+      <w:r>
+        <w:rPr>
+          <w:rFonts w:ascii="Sofia Pro Light" w:hAnsi="Sofia Pro Light"/>
+          <w:sz w:val="22"/>
+          <w:szCs w:val="22"/>
+        </w:rPr>
+        <w:t xml:space="preserve"> (where applicable)</w:t>
+      </w:r>
+      <w:r>
+        <w:rPr>
+          <w:rFonts w:ascii="Sofia Pro Light" w:hAnsi="Sofia Pro Light"/>
+          <w:sz w:val="22"/>
+          <w:szCs w:val="22"/>
+        </w:rPr>
+        <w:t xml:space="preserve"> and any additional information required to meet the request.</w:t>
+      </w:r>
+    </w:p>
+    <w:p>
+      <w:pPr>
+        <w:rPr>
+          <w:rFonts w:ascii="Sofia Pro Light" w:hAnsi="Sofia Pro Light"/>
+          <w:sz w:val="22"/>
+          <w:szCs w:val="22"/>
+        </w:rPr>
+      </w:pPr>
+    </w:p>
+    <w:p>
+      <w:pPr>
+        <w:pStyle w:val="ListParagraph"/>
+        <w:numPr>
+          <w:ilvl w:val="0"/>
+          <w:numId w:val="5"/>
+        </w:numPr>
+        <w:rPr>
+          <w:rFonts w:ascii="Sofia Pro Light" w:hAnsi="Sofia Pro Light"/>
+          <w:sz w:val="22"/>
+          <w:szCs w:val="22"/>
+        </w:rPr>
+      </w:pPr>
+      <w:r>
+        <w:rPr>
+          <w:rFonts w:ascii="Sofia Pro Light" w:hAnsi="Sofia Pro Light"/>
+          <w:sz w:val="22"/>
+          <w:szCs w:val="22"/>
+        </w:rPr>
+        <w:lastRenderedPageBreak/>
+        <w:t xml:space="preserve">Provide access to the data: </w:t>
+      </w:r>
+      <w:r>
+        <w:rPr>
+          <w:rFonts w:ascii="Sofia Pro Light" w:hAnsi="Sofia Pro Light"/>
+          <w:sz w:val="22"/>
+          <w:szCs w:val="22"/>
+        </w:rPr>
+        <w:t>We</w:t>
+      </w:r>
+      <w:r>
+        <w:rPr>
+          <w:rFonts w:ascii="Sofia Pro Light" w:hAnsi="Sofia Pro Light"/>
+          <w:sz w:val="22"/>
+          <w:szCs w:val="22"/>
+        </w:rPr>
+        <w:t xml:space="preserve"> must provide access to the data requested by the data subject. This can be done either by providing the data in an electronic format</w:t>
+      </w:r>
+      <w:r>
+        <w:rPr>
+          <w:rFonts w:ascii="Sofia Pro Light" w:hAnsi="Sofia Pro Light"/>
+          <w:sz w:val="22"/>
+          <w:szCs w:val="22"/>
+        </w:rPr>
+        <w:t xml:space="preserve"> via an pre-agreed transfer method,</w:t>
+      </w:r>
+      <w:r>
+        <w:rPr>
+          <w:rFonts w:ascii="Sofia Pro Light" w:hAnsi="Sofia Pro Light"/>
+          <w:sz w:val="22"/>
+          <w:szCs w:val="22"/>
+        </w:rPr>
+        <w:t xml:space="preserve"> </w:t>
+      </w:r>
+      <w:r>
+        <w:rPr>
+          <w:rFonts w:ascii="Sofia Pro Light" w:hAnsi="Sofia Pro Light"/>
+          <w:sz w:val="22"/>
+          <w:szCs w:val="22"/>
+        </w:rPr>
+        <w:t>e.g.</w:t>
+      </w:r>
+      <w:r>
+        <w:rPr>
+          <w:rFonts w:ascii="Sofia Pro Light" w:hAnsi="Sofia Pro Light"/>
+          <w:sz w:val="22"/>
+          <w:szCs w:val="22"/>
+        </w:rPr>
+        <w:t xml:space="preserve"> via a secure download link.</w:t>
+      </w:r>
+    </w:p>
+    <w:p>
+      <w:pPr>
+        <w:rPr>
+          <w:rFonts w:ascii="Sofia Pro Light" w:hAnsi="Sofia Pro Light"/>
+          <w:sz w:val="22"/>
+          <w:szCs w:val="22"/>
+        </w:rPr>
+      </w:pPr>
+    </w:p>
+    <w:p>
+      <w:pPr>
+        <w:pStyle w:val="ListParagraph"/>
+        <w:numPr>
+          <w:ilvl w:val="0"/>
+          <w:numId w:val="5"/>
+        </w:numPr>
+        <w:rPr>
+          <w:rFonts w:ascii="Sofia Pro Light" w:hAnsi="Sofia Pro Light"/>
+          <w:sz w:val="22"/>
+          <w:szCs w:val="22"/>
+        </w:rPr>
+      </w:pPr>
+      <w:r>
+        <w:rPr>
+          <w:rFonts w:ascii="Sofia Pro Light" w:hAnsi="Sofia Pro Light"/>
+          <w:sz w:val="22"/>
+          <w:szCs w:val="22"/>
+        </w:rPr>
+        <w:t>Amend</w:t>
+      </w:r>
+      <w:r>
+        <w:rPr>
+          <w:rFonts w:ascii="Sofia Pro Light" w:hAnsi="Sofia Pro Light"/>
+          <w:sz w:val="22"/>
+          <w:szCs w:val="22"/>
+        </w:rPr>
+        <w:t xml:space="preserve"> or</w:t>
+      </w:r>
+      <w:r>
+        <w:rPr>
+          <w:rFonts w:ascii="Sofia Pro Light" w:hAnsi="Sofia Pro Light"/>
+          <w:sz w:val="22"/>
+          <w:szCs w:val="22"/>
+        </w:rPr>
+        <w:t xml:space="preserve"> delete the data: </w:t>
+      </w:r>
+      <w:r>
+        <w:rPr>
+          <w:rFonts w:ascii="Sofia Pro Light" w:hAnsi="Sofia Pro Light"/>
+          <w:sz w:val="22"/>
+          <w:szCs w:val="22"/>
+        </w:rPr>
+        <w:t>We</w:t>
+      </w:r>
+      <w:r>
+        <w:rPr>
+          <w:rFonts w:ascii="Sofia Pro Light" w:hAnsi="Sofia Pro Light"/>
+          <w:sz w:val="22"/>
+          <w:szCs w:val="22"/>
+        </w:rPr>
+        <w:t xml:space="preserve"> should act accordingly based on the request made by the data subject. This may include amending </w:t>
+      </w:r>
+      <w:r>
+        <w:rPr>
+          <w:rFonts w:ascii="Sofia Pro Light" w:hAnsi="Sofia Pro Light"/>
+          <w:sz w:val="22"/>
+          <w:szCs w:val="22"/>
+        </w:rPr>
+        <w:t xml:space="preserve">or deleting </w:t>
+      </w:r>
+      <w:r>
+        <w:rPr>
+          <w:rFonts w:ascii="Sofia Pro Light" w:hAnsi="Sofia Pro Light"/>
+          <w:sz w:val="22"/>
+          <w:szCs w:val="22"/>
+        </w:rPr>
+        <w:t>certain data, subject to the regulation requirement.</w:t>
+      </w:r>
+    </w:p>
+    <w:p>
+      <w:pPr>
+        <w:rPr>
+          <w:rFonts w:ascii="Sofia Pro Light" w:hAnsi="Sofia Pro Light"/>
+          <w:sz w:val="22"/>
+          <w:szCs w:val="22"/>
+        </w:rPr>
+      </w:pPr>
+    </w:p>
+    <w:p>
+      <w:pPr>
+        <w:pStyle w:val="ListParagraph"/>
+        <w:numPr>
+          <w:ilvl w:val="0"/>
+          <w:numId w:val="5"/>
+        </w:numPr>
+        <w:rPr>
+          <w:rFonts w:ascii="Sofia Pro Light" w:hAnsi="Sofia Pro Light"/>
+          <w:sz w:val="22"/>
+          <w:szCs w:val="22"/>
+        </w:rPr>
+      </w:pPr>
+      <w:r>
+        <w:rPr>
+          <w:rFonts w:ascii="Sofia Pro Light" w:hAnsi="Sofia Pro Light"/>
+          <w:sz w:val="22"/>
+          <w:szCs w:val="22"/>
+        </w:rPr>
+        <w:t xml:space="preserve">Ensure compliance with data protection regulations: </w:t>
+      </w:r>
+      <w:r>
+        <w:rPr>
+          <w:rFonts w:ascii="Sofia Pro Light" w:hAnsi="Sofia Pro Light"/>
+          <w:sz w:val="22"/>
+          <w:szCs w:val="22"/>
+        </w:rPr>
+        <w:t>We</w:t>
+      </w:r>
+      <w:r>
+        <w:rPr>
+          <w:rFonts w:ascii="Sofia Pro Light" w:hAnsi="Sofia Pro Light"/>
+          <w:sz w:val="22"/>
+          <w:szCs w:val="22"/>
+        </w:rPr>
+        <w:t xml:space="preserve"> must ensure that all actions taken related to the data subject's rights are in compliance with data protection regulations.</w:t>
+      </w:r>
+    </w:p>
+    <w:p>
+      <w:pPr>
+        <w:rPr>
+          <w:rFonts w:ascii="Sofia Pro Light" w:hAnsi="Sofia Pro Light"/>
+          <w:sz w:val="22"/>
+          <w:szCs w:val="22"/>
+        </w:rPr>
+      </w:pPr>
+    </w:p>
+    <w:p>
+      <w:pPr>
+        <w:pStyle w:val="ListParagraph"/>
+        <w:numPr>
+          <w:ilvl w:val="0"/>
+          <w:numId w:val="5"/>
+        </w:numPr>
+        <w:rPr>
+          <w:rFonts w:ascii="Sofia Pro Light" w:hAnsi="Sofia Pro Light"/>
+          <w:sz w:val="22"/>
+          <w:szCs w:val="22"/>
+        </w:rPr>
+      </w:pPr>
+      <w:r>
+        <w:rPr>
+          <w:rFonts w:ascii="Sofia Pro Light" w:hAnsi="Sofia Pro Light"/>
+          <w:sz w:val="22"/>
+          <w:szCs w:val="22"/>
+        </w:rPr>
+        <w:t xml:space="preserve">Document the request and actions: </w:t>
+      </w:r>
+      <w:r>
+        <w:rPr>
+          <w:rFonts w:ascii="Sofia Pro Light" w:hAnsi="Sofia Pro Light"/>
+          <w:sz w:val="22"/>
+          <w:szCs w:val="22"/>
+        </w:rPr>
+        <w:t>We</w:t>
+      </w:r>
+      <w:r>
+        <w:rPr>
+          <w:rFonts w:ascii="Sofia Pro Light" w:hAnsi="Sofia Pro Light"/>
+          <w:sz w:val="22"/>
+          <w:szCs w:val="22"/>
+        </w:rPr>
+        <w:t xml:space="preserve"> should document the entire process and actions taken. This will help to demonstrate compliance in case of a</w:t>
+      </w:r>
+      <w:r>
+        <w:rPr>
+          <w:rFonts w:ascii="Sofia Pro Light" w:hAnsi="Sofia Pro Light"/>
+          <w:sz w:val="22"/>
+          <w:szCs w:val="22"/>
+        </w:rPr>
+        <w:t xml:space="preserve">n </w:t>
+      </w:r>
+      <w:r>
+        <w:rPr>
+          <w:rFonts w:ascii="Sofia Pro Light" w:hAnsi="Sofia Pro Light"/>
+          <w:sz w:val="22"/>
+          <w:szCs w:val="22"/>
+        </w:rPr>
+        <w:t>audit.</w:t>
+      </w:r>
+    </w:p>
+    <w:p>
+      <w:pPr>
+        <w:rPr>
+          <w:rFonts w:ascii="Sofia Pro Light" w:hAnsi="Sofia Pro Light"/>
+          <w:sz w:val="22"/>
+          <w:szCs w:val="22"/>
+        </w:rPr>
+      </w:pPr>
+    </w:p>
+    <w:p>
+      <w:pPr>
+        <w:pStyle w:val="ListParagraph"/>
+        <w:numPr>
+          <w:ilvl w:val="0"/>
+          <w:numId w:val="5"/>
+        </w:numPr>
+        <w:rPr>
+          <w:rFonts w:ascii="Sofia Pro Light" w:hAnsi="Sofia Pro Light"/>
+          <w:sz w:val="22"/>
+          <w:szCs w:val="22"/>
+        </w:rPr>
+      </w:pPr>
+      <w:r>
+        <w:rPr>
+          <w:rFonts w:ascii="Sofia Pro Light" w:hAnsi="Sofia Pro Light"/>
+          <w:sz w:val="22"/>
+          <w:szCs w:val="22"/>
+        </w:rPr>
+        <w:t xml:space="preserve">Report any breaches: If there has been any breach, potential or actual, </w:t>
+      </w:r>
+      <w:r>
+        <w:rPr>
+          <w:rFonts w:ascii="Sofia Pro Light" w:hAnsi="Sofia Pro Light"/>
+          <w:sz w:val="22"/>
+          <w:szCs w:val="22"/>
+        </w:rPr>
+        <w:t>we</w:t>
+      </w:r>
+      <w:r>
+        <w:rPr>
+          <w:rFonts w:ascii="Sofia Pro Light" w:hAnsi="Sofia Pro Light"/>
+          <w:sz w:val="22"/>
+          <w:szCs w:val="22"/>
+        </w:rPr>
+        <w:t xml:space="preserve"> must report the incident to</w:t>
+      </w:r>
+      <w:r>
+        <w:rPr>
+          <w:rFonts w:ascii="Sofia Pro Light" w:hAnsi="Sofia Pro Light"/>
+          <w:sz w:val="22"/>
+          <w:szCs w:val="22"/>
+        </w:rPr>
+        <w:t xml:space="preserve"> our client in line with our </w:t>
+      </w:r>
+      <w:hyperlink w:anchor="_Data_Breaches" w:history="1">
+        <w:r>
+          <w:rPr>
+            <w:rStyle w:val="Hyperlink"/>
+            <w:rFonts w:ascii="Sofia Pro Light" w:hAnsi="Sofia Pro Light"/>
+            <w:sz w:val="22"/>
+            <w:szCs w:val="22"/>
+            <w:u w:val="single"/>
+          </w:rPr>
+          <w:t>breach process</w:t>
+        </w:r>
+      </w:hyperlink>
+      <w:r>
+        <w:rPr>
+          <w:rFonts w:ascii="Sofia Pro Light" w:hAnsi="Sofia Pro Light"/>
+          <w:sz w:val="22"/>
+          <w:szCs w:val="22"/>
+        </w:rPr>
+        <w:t>, along with</w:t>
+      </w:r>
+      <w:r>
+        <w:rPr>
+          <w:rFonts w:ascii="Sofia Pro Light" w:hAnsi="Sofia Pro Light"/>
+          <w:sz w:val="22"/>
+          <w:szCs w:val="22"/>
+        </w:rPr>
+        <w:t xml:space="preserve"> the relevant authorities in compliance with data protection regulations.</w:t>
+      </w:r>
+    </w:p>
+    <w:p>
+      <w:pPr>
+        <w:rPr>
+          <w:rFonts w:ascii="Sofia Pro Light" w:hAnsi="Sofia Pro Light"/>
+        </w:rPr>
+      </w:pPr>
+    </w:p>
+    <w:p>
+      <w:pPr>
+        <w:rPr>
+          <w:rFonts w:ascii="Sofia Pro Light" w:hAnsi="Sofia Pro Light"/>
+        </w:rPr>
+      </w:pPr>
+    </w:p>
+    <w:p>
+      <w:pPr>
+        <w:rPr>
+          <w:rFonts w:ascii="Sofia Pro Light" w:eastAsiaTheme="majorEastAsia" w:hAnsi="Sofia Pro Light" w:cstheme="majorBidi"/>
+          <w:color w:val="2F5496" w:themeColor="accent1" w:themeShade="BF"/>
+          <w:sz w:val="32"/>
+          <w:szCs w:val="32"/>
+        </w:rPr>
+      </w:pPr>
+      <w:r>
+        <w:rPr>
+          <w:rFonts w:ascii="Sofia Pro Light" w:hAnsi="Sofia Pro Light"/>
+        </w:rPr>
+        <w:br w:type="page"/>
+      </w:r>
     </w:p>
     <w:p>
       <w:pPr>
@@ -5630,14 +6441,15 @@
           <w:rFonts w:ascii="Sofia Pro Light" w:hAnsi="Sofia Pro Light"/>
         </w:rPr>
       </w:pPr>
-      <w:bookmarkStart w:id="29" w:name="_Toc133320594"/>
-      <w:r>
-        <w:rPr>
-          <w:rFonts w:ascii="Sofia Pro Light" w:hAnsi="Sofia Pro Light"/>
-        </w:rPr>
+      <w:bookmarkStart w:id="31" w:name="_Toc133322306"/>
+      <w:r>
+        <w:rPr>
+          <w:rFonts w:ascii="Sofia Pro Light" w:hAnsi="Sofia Pro Light"/>
+        </w:rPr>
+        <w:lastRenderedPageBreak/>
         <w:t>Penetration Testing</w:t>
       </w:r>
-      <w:bookmarkEnd w:id="29"/>
+      <w:bookmarkEnd w:id="31"/>
     </w:p>
     <w:p>
       <w:pPr>
@@ -5763,7 +6575,7 @@
           <w:rFonts w:ascii="Sofia Pro Light" w:hAnsi="Sofia Pro Light"/>
         </w:rPr>
       </w:pPr>
-      <w:bookmarkStart w:id="30" w:name="_Toc133320595"/>
+      <w:bookmarkStart w:id="32" w:name="_Toc133322307"/>
       <w:r>
         <w:rPr>
           <w:rFonts w:ascii="Sofia Pro Light" w:hAnsi="Sofia Pro Light"/>
@@ -5771,7 +6583,7 @@
         <w:lastRenderedPageBreak/>
         <w:t>Appendices</w:t>
       </w:r>
-      <w:bookmarkEnd w:id="30"/>
+      <w:bookmarkEnd w:id="32"/>
     </w:p>
     <w:p>
       <w:pPr>
@@ -5780,16 +6592,16 @@
           <w:rFonts w:ascii="Sofia Pro Light" w:hAnsi="Sofia Pro Light"/>
         </w:rPr>
       </w:pPr>
-      <w:bookmarkStart w:id="31" w:name="_Toc394500098"/>
-      <w:bookmarkStart w:id="32" w:name="_Toc133320596"/>
+      <w:bookmarkStart w:id="33" w:name="_Toc394500098"/>
+      <w:bookmarkStart w:id="34" w:name="_Toc133322308"/>
       <w:r>
         <w:rPr>
           <w:rFonts w:ascii="Sofia Pro Light" w:hAnsi="Sofia Pro Light"/>
         </w:rPr>
         <w:t>Appendix A: Network Diagram</w:t>
       </w:r>
-      <w:bookmarkEnd w:id="31"/>
-      <w:bookmarkEnd w:id="32"/>
+      <w:bookmarkEnd w:id="33"/>
+      <w:bookmarkEnd w:id="34"/>
     </w:p>
     <w:p>
       <w:pPr>
@@ -6477,6 +7289,92 @@
       </w:rPr>
     </w:lvl>
   </w:abstractNum>
+  <w:abstractNum w:abstractNumId="4" w15:restartNumberingAfterBreak="0">
+    <w:nsid w:val="73246CC7"/>
+    <w:multiLevelType w:val="hybridMultilevel"/>
+    <w:tmpl w:val="BB46EEA6"/>
+    <w:lvl w:ilvl="0" w:tplc="0809000F">
+      <w:start w:val="1"/>
+      <w:numFmt w:val="decimal"/>
+      <w:lvlText w:val="%1."/>
+      <w:lvlJc w:val="left"/>
+      <w:pPr>
+        <w:ind w:left="720" w:hanging="360"/>
+      </w:pPr>
+    </w:lvl>
+    <w:lvl w:ilvl="1" w:tplc="08090019" w:tentative="1">
+      <w:start w:val="1"/>
+      <w:numFmt w:val="lowerLetter"/>
+      <w:lvlText w:val="%2."/>
+      <w:lvlJc w:val="left"/>
+      <w:pPr>
+        <w:ind w:left="1440" w:hanging="360"/>
+      </w:pPr>
+    </w:lvl>
+    <w:lvl w:ilvl="2" w:tplc="0809001B" w:tentative="1">
+      <w:start w:val="1"/>
+      <w:numFmt w:val="lowerRoman"/>
+      <w:lvlText w:val="%3."/>
+      <w:lvlJc w:val="right"/>
+      <w:pPr>
+        <w:ind w:left="2160" w:hanging="180"/>
+      </w:pPr>
+    </w:lvl>
+    <w:lvl w:ilvl="3" w:tplc="0809000F" w:tentative="1">
+      <w:start w:val="1"/>
+      <w:numFmt w:val="decimal"/>
+      <w:lvlText w:val="%4."/>
+      <w:lvlJc w:val="left"/>
+      <w:pPr>
+        <w:ind w:left="2880" w:hanging="360"/>
+      </w:pPr>
+    </w:lvl>
+    <w:lvl w:ilvl="4" w:tplc="08090019" w:tentative="1">
+      <w:start w:val="1"/>
+      <w:numFmt w:val="lowerLetter"/>
+      <w:lvlText w:val="%5."/>
+      <w:lvlJc w:val="left"/>
+      <w:pPr>
+        <w:ind w:left="3600" w:hanging="360"/>
+      </w:pPr>
+    </w:lvl>
+    <w:lvl w:ilvl="5" w:tplc="0809001B" w:tentative="1">
+      <w:start w:val="1"/>
+      <w:numFmt w:val="lowerRoman"/>
+      <w:lvlText w:val="%6."/>
+      <w:lvlJc w:val="right"/>
+      <w:pPr>
+        <w:ind w:left="4320" w:hanging="180"/>
+      </w:pPr>
+    </w:lvl>
+    <w:lvl w:ilvl="6" w:tplc="0809000F" w:tentative="1">
+      <w:start w:val="1"/>
+      <w:numFmt w:val="decimal"/>
+      <w:lvlText w:val="%7."/>
+      <w:lvlJc w:val="left"/>
+      <w:pPr>
+        <w:ind w:left="5040" w:hanging="360"/>
+      </w:pPr>
+    </w:lvl>
+    <w:lvl w:ilvl="7" w:tplc="08090019" w:tentative="1">
+      <w:start w:val="1"/>
+      <w:numFmt w:val="lowerLetter"/>
+      <w:lvlText w:val="%8."/>
+      <w:lvlJc w:val="left"/>
+      <w:pPr>
+        <w:ind w:left="5760" w:hanging="360"/>
+      </w:pPr>
+    </w:lvl>
+    <w:lvl w:ilvl="8" w:tplc="0809001B" w:tentative="1">
+      <w:start w:val="1"/>
+      <w:numFmt w:val="lowerRoman"/>
+      <w:lvlText w:val="%9."/>
+      <w:lvlJc w:val="right"/>
+      <w:pPr>
+        <w:ind w:left="6480" w:hanging="180"/>
+      </w:pPr>
+    </w:lvl>
+  </w:abstractNum>
   <w:num w:numId="1" w16cid:durableId="298997150">
     <w:abstractNumId w:val="1"/>
   </w:num>
@@ -6488,6 +7386,9 @@
   </w:num>
   <w:num w:numId="4" w16cid:durableId="240482026">
     <w:abstractNumId w:val="0"/>
+  </w:num>
+  <w:num w:numId="5" w16cid:durableId="1193692441">
+    <w:abstractNumId w:val="4"/>
   </w:num>
 </w:numbering>
 </file>
@@ -7264,6 +8165,29 @@
       </w:tblBorders>
     </w:tblPr>
   </w:style>
+  <w:style w:type="paragraph" w:styleId="ListParagraph">
+    <w:name w:val="List Paragraph"/>
+    <w:basedOn w:val="Normal"/>
+    <w:uiPriority w:val="34"/>
+    <w:qFormat/>
+    <w:rsid w:val="00922C50"/>
+    <w:pPr>
+      <w:ind w:left="720"/>
+      <w:contextualSpacing/>
+    </w:pPr>
+  </w:style>
+  <w:style w:type="character" w:styleId="UnresolvedMention">
+    <w:name w:val="Unresolved Mention"/>
+    <w:basedOn w:val="DefaultParagraphFont"/>
+    <w:uiPriority w:val="99"/>
+    <w:semiHidden/>
+    <w:unhideWhenUsed/>
+    <w:rsid w:val="008C32A5"/>
+    <w:rPr>
+      <w:color w:val="605E5C"/>
+      <w:shd w:val="clear" w:color="auto" w:fill="E1DFDD"/>
+    </w:rPr>
+  </w:style>
 </w:styles>
 </file>
 

</xml_diff>